<commit_message>
Zrobiłam poprawki w panelu nauczyciela
</commit_message>
<xml_diff>
--- a/Dokumentacja/Aplikacje internetowe - założenia.docx
+++ b/Dokumentacja/Aplikacje internetowe - założenia.docx
@@ -29,7 +29,22 @@
         </w:numPr>
       </w:pPr>
       <w:r>
-        <w:t>logowanie</w:t>
+        <w:t>l</w:t>
+      </w:r>
+      <w:r>
+        <w:t>ogowanie</w:t>
+      </w:r>
+    </w:p>
+    <w:p>
+      <w:pPr>
+        <w:pStyle w:val="Akapitzlist"/>
+        <w:numPr>
+          <w:ilvl w:val="0"/>
+          <w:numId w:val="1"/>
+        </w:numPr>
+      </w:pPr>
+      <w:r>
+        <w:t>zmiana hasła</w:t>
       </w:r>
     </w:p>
     <w:p>
@@ -59,154 +74,181 @@
       </w:pPr>
       <w:r>
         <w:t>aktywacja kont nauczycieli</w:t>
+      </w:r>
+    </w:p>
+    <w:p>
+      <w:pPr>
+        <w:pStyle w:val="Akapitzlist"/>
+        <w:numPr>
+          <w:ilvl w:val="0"/>
+          <w:numId w:val="1"/>
+        </w:numPr>
+      </w:pPr>
+      <w:r>
+        <w:t>dodawanie i usuwanie uczniów (studentów)</w:t>
+      </w:r>
+    </w:p>
+    <w:p>
+      <w:pPr>
+        <w:pStyle w:val="Akapitzlist"/>
+        <w:numPr>
+          <w:ilvl w:val="0"/>
+          <w:numId w:val="1"/>
+        </w:numPr>
+      </w:pPr>
+      <w:r>
+        <w:t>dodawanie, edycja</w:t>
+      </w:r>
+      <w:r>
+        <w:t>,</w:t>
+      </w:r>
+      <w:r>
+        <w:t xml:space="preserve"> usuwanie przedmiotów</w:t>
+      </w:r>
+    </w:p>
+    <w:p>
+      <w:pPr>
+        <w:pStyle w:val="Akapitzlist"/>
+        <w:numPr>
+          <w:ilvl w:val="0"/>
+          <w:numId w:val="1"/>
+        </w:numPr>
+      </w:pPr>
+      <w:r>
+        <w:t>dodawanie, edycja, usuwanie grup</w:t>
+      </w:r>
+    </w:p>
+    <w:p>
+      <w:pPr>
+        <w:pStyle w:val="Akapitzlist"/>
+        <w:numPr>
+          <w:ilvl w:val="0"/>
+          <w:numId w:val="1"/>
+        </w:numPr>
+      </w:pPr>
+      <w:r>
+        <w:t>przypisywanie przedmiotów i prowadzących do grup</w:t>
+      </w:r>
+    </w:p>
+    <w:p>
+      <w:pPr>
+        <w:pStyle w:val="Akapitzlist"/>
+      </w:pPr>
+    </w:p>
+    <w:p>
+      <w:pPr>
+        <w:pStyle w:val="Akapitzlist"/>
+        <w:ind w:left="0"/>
+      </w:pPr>
+      <w:r>
+        <w:t>- nauczyciel:</w:t>
+      </w:r>
+    </w:p>
+    <w:p>
+      <w:pPr>
+        <w:pStyle w:val="Akapitzlist"/>
+        <w:ind w:left="0"/>
+      </w:pPr>
+    </w:p>
+    <w:p>
+      <w:pPr>
+        <w:pStyle w:val="Akapitzlist"/>
+        <w:numPr>
+          <w:ilvl w:val="0"/>
+          <w:numId w:val="2"/>
+        </w:numPr>
+      </w:pPr>
+      <w:r>
+        <w:t>rejestracja</w:t>
+      </w:r>
+    </w:p>
+    <w:p>
+      <w:pPr>
+        <w:pStyle w:val="Akapitzlist"/>
+        <w:numPr>
+          <w:ilvl w:val="0"/>
+          <w:numId w:val="2"/>
+        </w:numPr>
+      </w:pPr>
+      <w:r>
+        <w:t xml:space="preserve">edycja </w:t>
+      </w:r>
+      <w:r>
+        <w:t>uczniów (studentów)</w:t>
+      </w:r>
+    </w:p>
+    <w:p>
+      <w:pPr>
+        <w:pStyle w:val="Akapitzlist"/>
+        <w:numPr>
+          <w:ilvl w:val="0"/>
+          <w:numId w:val="2"/>
+        </w:numPr>
+      </w:pPr>
+      <w:r>
+        <w:t>dodawanie, edycja, usuwanie ocen</w:t>
+      </w:r>
+    </w:p>
+    <w:p>
+      <w:pPr>
+        <w:pStyle w:val="Akapitzlist"/>
+        <w:numPr>
+          <w:ilvl w:val="0"/>
+          <w:numId w:val="2"/>
+        </w:numPr>
+      </w:pPr>
+      <w:r>
+        <w:t>dodawanie, edycja, usuwanie kategorii ocen</w:t>
+      </w:r>
+    </w:p>
+    <w:p>
+      <w:pPr>
+        <w:pStyle w:val="Akapitzlist"/>
+        <w:numPr>
+          <w:ilvl w:val="0"/>
+          <w:numId w:val="2"/>
+        </w:numPr>
+      </w:pPr>
+      <w:r>
+        <w:t>edycja swoich</w:t>
+      </w:r>
+      <w:r>
+        <w:t xml:space="preserve"> danych </w:t>
+      </w:r>
+      <w:r>
+        <w:t>personalnych</w:t>
+      </w:r>
+    </w:p>
+    <w:p>
+      <w:r>
+        <w:t>- uczeń (student):</w:t>
+      </w:r>
+    </w:p>
+    <w:p>
+      <w:pPr>
+        <w:pStyle w:val="Akapitzlist"/>
+        <w:numPr>
+          <w:ilvl w:val="0"/>
+          <w:numId w:val="3"/>
+        </w:numPr>
+      </w:pPr>
+      <w:r>
+        <w:t>wgląd do ocen z poszczególnych przedmiotów</w:t>
+      </w:r>
+    </w:p>
+    <w:p>
+      <w:pPr>
+        <w:pStyle w:val="Akapitzlist"/>
+        <w:numPr>
+          <w:ilvl w:val="0"/>
+          <w:numId w:val="3"/>
+        </w:numPr>
+      </w:pPr>
+      <w:r>
+        <w:t>zmiana hasła po pierwszym zalogowaniu</w:t>
       </w:r>
       <w:bookmarkStart w:id="0" w:name="_GoBack"/>
       <w:bookmarkEnd w:id="0"/>
-    </w:p>
-    <w:p>
-      <w:pPr>
-        <w:pStyle w:val="Akapitzlist"/>
-        <w:numPr>
-          <w:ilvl w:val="0"/>
-          <w:numId w:val="1"/>
-        </w:numPr>
-      </w:pPr>
-      <w:r>
-        <w:t>dodawanie, edycja usuwanie przedmiotów</w:t>
-      </w:r>
-    </w:p>
-    <w:p>
-      <w:pPr>
-        <w:pStyle w:val="Akapitzlist"/>
-        <w:numPr>
-          <w:ilvl w:val="0"/>
-          <w:numId w:val="1"/>
-        </w:numPr>
-      </w:pPr>
-      <w:r>
-        <w:t>dodawanie, edycja, usuwanie grup</w:t>
-      </w:r>
-    </w:p>
-    <w:p>
-      <w:pPr>
-        <w:pStyle w:val="Akapitzlist"/>
-        <w:numPr>
-          <w:ilvl w:val="0"/>
-          <w:numId w:val="1"/>
-        </w:numPr>
-      </w:pPr>
-      <w:r>
-        <w:t>przypisywanie przedmiotów i prowadzących do grup</w:t>
-      </w:r>
-    </w:p>
-    <w:p>
-      <w:pPr>
-        <w:pStyle w:val="Akapitzlist"/>
-      </w:pPr>
-    </w:p>
-    <w:p>
-      <w:pPr>
-        <w:pStyle w:val="Akapitzlist"/>
-        <w:ind w:left="0"/>
-      </w:pPr>
-      <w:r>
-        <w:t>- nauczyciel:</w:t>
-      </w:r>
-    </w:p>
-    <w:p>
-      <w:pPr>
-        <w:pStyle w:val="Akapitzlist"/>
-        <w:ind w:left="0"/>
-      </w:pPr>
-    </w:p>
-    <w:p>
-      <w:pPr>
-        <w:pStyle w:val="Akapitzlist"/>
-        <w:numPr>
-          <w:ilvl w:val="0"/>
-          <w:numId w:val="2"/>
-        </w:numPr>
-      </w:pPr>
-      <w:r>
-        <w:t>rejestracja</w:t>
-      </w:r>
-    </w:p>
-    <w:p>
-      <w:pPr>
-        <w:pStyle w:val="Akapitzlist"/>
-        <w:numPr>
-          <w:ilvl w:val="0"/>
-          <w:numId w:val="2"/>
-        </w:numPr>
-      </w:pPr>
-      <w:r>
-        <w:t>dodawanie, edycja, usuwanie uczniów (studentów)</w:t>
-      </w:r>
-    </w:p>
-    <w:p>
-      <w:pPr>
-        <w:pStyle w:val="Akapitzlist"/>
-        <w:numPr>
-          <w:ilvl w:val="0"/>
-          <w:numId w:val="2"/>
-        </w:numPr>
-      </w:pPr>
-      <w:r>
-        <w:t>dodawanie, edycja, usuwanie ocen</w:t>
-      </w:r>
-    </w:p>
-    <w:p>
-      <w:pPr>
-        <w:pStyle w:val="Akapitzlist"/>
-        <w:numPr>
-          <w:ilvl w:val="0"/>
-          <w:numId w:val="2"/>
-        </w:numPr>
-      </w:pPr>
-      <w:r>
-        <w:t>dodawanie, edycja, usuwanie kategorii ocen</w:t>
-      </w:r>
-    </w:p>
-    <w:p>
-      <w:pPr>
-        <w:pStyle w:val="Akapitzlist"/>
-        <w:numPr>
-          <w:ilvl w:val="0"/>
-          <w:numId w:val="2"/>
-        </w:numPr>
-      </w:pPr>
-      <w:r>
-        <w:t>edycja swoich danych (personalnych oraz hasła)</w:t>
-      </w:r>
-    </w:p>
-    <w:p>
-      <w:r>
-        <w:t>- uczeń (student):</w:t>
-      </w:r>
-    </w:p>
-    <w:p>
-      <w:pPr>
-        <w:pStyle w:val="Akapitzlist"/>
-        <w:numPr>
-          <w:ilvl w:val="0"/>
-          <w:numId w:val="3"/>
-        </w:numPr>
-      </w:pPr>
-      <w:r>
-        <w:t>zmiana hasła</w:t>
-      </w:r>
-    </w:p>
-    <w:p>
-      <w:pPr>
-        <w:pStyle w:val="Akapitzlist"/>
-        <w:numPr>
-          <w:ilvl w:val="0"/>
-          <w:numId w:val="3"/>
-        </w:numPr>
-      </w:pPr>
-      <w:r>
-        <w:t>wgląd do ocen z poszczególnych przedmiotów</w:t>
-      </w:r>
     </w:p>
     <w:p/>
     <w:p>
@@ -247,11 +289,9 @@
           <w:numId w:val="4"/>
         </w:numPr>
       </w:pPr>
-      <w:proofErr w:type="spellStart"/>
       <w:r>
         <w:t>jQuery</w:t>
       </w:r>
-      <w:proofErr w:type="spellEnd"/>
     </w:p>
     <w:p>
       <w:pPr>
@@ -273,13 +313,20 @@
           <w:numId w:val="4"/>
         </w:numPr>
       </w:pPr>
-      <w:proofErr w:type="spellStart"/>
       <w:r>
         <w:t>Bootstrap</w:t>
       </w:r>
-      <w:proofErr w:type="spellEnd"/>
-      <w:r>
-        <w:t xml:space="preserve"> ???</w:t>
+    </w:p>
+    <w:p>
+      <w:pPr>
+        <w:pStyle w:val="Akapitzlist"/>
+        <w:numPr>
+          <w:ilvl w:val="0"/>
+          <w:numId w:val="4"/>
+        </w:numPr>
+      </w:pPr>
+      <w:r>
+        <w:t>Baza danych  MySQL</w:t>
       </w:r>
     </w:p>
     <w:p>

</xml_diff>